<commit_message>
Susan Phillips - Connect 4 modified Problem Statement
</commit_message>
<xml_diff>
--- a/Project Problem Statement & Strategies.docx
+++ b/Project Problem Statement & Strategies.docx
@@ -3,13 +3,23 @@
 <w:document xmlns:wpc="http://schemas.microsoft.com/office/word/2010/wordprocessingCanvas" xmlns:mc="http://schemas.openxmlformats.org/markup-compatibility/2006" xmlns:o="urn:schemas-microsoft-com:office:office" xmlns:r="http://schemas.openxmlformats.org/officeDocument/2006/relationships" xmlns:m="http://schemas.openxmlformats.org/officeDocument/2006/math" xmlns:v="urn:schemas-microsoft-com:vml" xmlns:wp14="http://schemas.microsoft.com/office/word/2010/wordprocessingDrawing" xmlns:wp="http://schemas.openxmlformats.org/drawingml/2006/wordprocessingDrawing" xmlns:w10="urn:schemas-microsoft-com:office:word" xmlns:w="http://schemas.openxmlformats.org/wordprocessingml/2006/main" xmlns:w14="http://schemas.microsoft.com/office/word/2010/wordml" xmlns:wpg="http://schemas.microsoft.com/office/word/2010/wordprocessingGroup" xmlns:wpi="http://schemas.microsoft.com/office/word/2010/wordprocessingInk" xmlns:wne="http://schemas.microsoft.com/office/word/2006/wordml" xmlns:wps="http://schemas.microsoft.com/office/word/2010/wordprocessingShape" mc:Ignorable="w14 wp14">
   <w:body>
     <w:p>
-      <w:r>
-        <w:t xml:space="preserve">Connect 4 </w:t>
-      </w:r>
-    </w:p>
-    <w:p>
-      <w:r>
-        <w:t>Susan Phillips CSCI 325</w:t>
+      <w:bookmarkStart w:id="0" w:name="_GoBack"/>
+      <w:bookmarkEnd w:id="0"/>
+      <w:r>
+        <w:t>Connect 4</w:t>
+      </w:r>
+      <w:r>
+        <w:t xml:space="preserve"> </w:t>
+      </w:r>
+    </w:p>
+    <w:p>
+      <w:r>
+        <w:t>Team: Susan Phillips, Patrick Pullum, Shawn Singleton, Alex Waters &amp; Curtis Oliver</w:t>
+      </w:r>
+    </w:p>
+    <w:p>
+      <w:r>
+        <w:t>CSCI 325</w:t>
       </w:r>
     </w:p>
     <w:p/>
@@ -990,8 +1000,6 @@
           <w:sz w:val="24"/>
         </w:rPr>
       </w:pPr>
-      <w:bookmarkStart w:id="0" w:name="_GoBack"/>
-      <w:bookmarkEnd w:id="0"/>
       <w:r>
         <w:rPr>
           <w:sz w:val="24"/>
@@ -1041,13 +1049,13 @@
               <wp:anchor distT="0" distB="0" distL="114300" distR="114300" simplePos="0" relativeHeight="251659264" behindDoc="0" locked="0" layoutInCell="1" allowOverlap="1">
                 <wp:simplePos x="0" y="0"/>
                 <wp:positionH relativeFrom="column">
-                  <wp:posOffset>2506980</wp:posOffset>
+                  <wp:posOffset>2560320</wp:posOffset>
                 </wp:positionH>
                 <wp:positionV relativeFrom="paragraph">
-                  <wp:posOffset>104775</wp:posOffset>
+                  <wp:posOffset>106045</wp:posOffset>
                 </wp:positionV>
-                <wp:extent cx="259080" cy="777240"/>
-                <wp:effectExtent l="0" t="0" r="26670" b="22860"/>
+                <wp:extent cx="259080" cy="525780"/>
+                <wp:effectExtent l="0" t="0" r="26670" b="26670"/>
                 <wp:wrapNone/>
                 <wp:docPr id="1" name="Right Brace 1"/>
                 <wp:cNvGraphicFramePr/>
@@ -1058,7 +1066,7 @@
                       <wps:spPr>
                         <a:xfrm>
                           <a:off x="0" y="0"/>
-                          <a:ext cx="259080" cy="777240"/>
+                          <a:ext cx="259080" cy="525780"/>
                         </a:xfrm>
                         <a:prstGeom prst="rightBrace">
                           <a:avLst/>
@@ -1087,6 +1095,9 @@
                     </wps:wsp>
                   </a:graphicData>
                 </a:graphic>
+                <wp14:sizeRelV relativeFrom="margin">
+                  <wp14:pctHeight>0</wp14:pctHeight>
+                </wp14:sizeRelV>
               </wp:anchor>
             </w:drawing>
           </mc:Choice>
@@ -1113,15 +1124,10 @@
                   <v:h position="bottomRight,#1" yrange="@9,@10"/>
                 </v:handles>
               </v:shapetype>
-              <v:shape id="Right Brace 1" o:spid="_x0000_s1026" type="#_x0000_t88" style="position:absolute;margin-left:197.4pt;margin-top:8.25pt;width:20.4pt;height:61.2pt;z-index:251659264;visibility:visible;mso-wrap-style:square;mso-wrap-distance-left:9pt;mso-wrap-distance-top:0;mso-wrap-distance-right:9pt;mso-wrap-distance-bottom:0;mso-position-horizontal:absolute;mso-position-horizontal-relative:text;mso-position-vertical:absolute;mso-position-vertical-relative:text;v-text-anchor:middle" o:gfxdata="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" adj="600" strokecolor="#4579b8 [3044]"/>
+              <v:shape id="Right Brace 1" o:spid="_x0000_s1026" type="#_x0000_t88" style="position:absolute;margin-left:201.6pt;margin-top:8.35pt;width:20.4pt;height:41.4pt;z-index:251659264;visibility:visible;mso-wrap-style:square;mso-height-percent:0;mso-wrap-distance-left:9pt;mso-wrap-distance-top:0;mso-wrap-distance-right:9pt;mso-wrap-distance-bottom:0;mso-position-horizontal:absolute;mso-position-horizontal-relative:text;mso-position-vertical:absolute;mso-position-vertical-relative:text;mso-height-percent:0;mso-height-relative:margin;v-text-anchor:middle" o:gfxdata="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" adj="887" strokecolor="#4579b8 [3044]"/>
             </w:pict>
           </mc:Fallback>
         </mc:AlternateContent>
-      </w:r>
-    </w:p>
-    <w:p>
-      <w:r>
-        <w:t>public class ConnectFour</w:t>
       </w:r>
     </w:p>
     <w:p>
@@ -1179,7 +1185,7 @@
                               <w:jc w:val="center"/>
                             </w:pPr>
                             <w:r>
-                              <w:t>1 Team Member</w:t>
+                              <w:t>Susan</w:t>
                             </w:r>
                           </w:p>
                         </w:txbxContent>
@@ -1206,7 +1212,7 @@
                         <w:jc w:val="center"/>
                       </w:pPr>
                       <w:r>
-                        <w:t>1 Team Member</w:t>
+                        <w:t>Susan</w:t>
                       </w:r>
                     </w:p>
                   </w:txbxContent>
@@ -1216,15 +1222,19 @@
           </mc:Fallback>
         </mc:AlternateContent>
       </w:r>
-    </w:p>
-    <w:p>
-      <w:r>
-        <w:t>Method:  Create the basic visual pattern</w:t>
-      </w:r>
-    </w:p>
-    <w:p>
-      <w:r>
-        <w:t>Method:  Visually printing the game</w:t>
+      <w:r>
+        <w:rPr>
+          <w:sz w:val="24"/>
+        </w:rPr>
+        <w:t>Design Grid inside JFrame</w:t>
+      </w:r>
+    </w:p>
+    <w:p>
+      <w:r>
+        <w:rPr>
+          <w:sz w:val="24"/>
+        </w:rPr>
+        <w:t>Place 6 X 7 Array of JButtons inside Grid</w:t>
       </w:r>
     </w:p>
     <w:p/>
@@ -1236,10 +1246,10 @@
         <mc:AlternateContent>
           <mc:Choice Requires="wps">
             <w:drawing>
-              <wp:anchor distT="0" distB="0" distL="114300" distR="114300" simplePos="0" relativeHeight="251669504" behindDoc="0" locked="0" layoutInCell="1" allowOverlap="1" wp14:anchorId="69829286" wp14:editId="513C0C26">
+              <wp:anchor distT="0" distB="0" distL="114300" distR="114300" simplePos="0" relativeHeight="251669504" behindDoc="0" locked="0" layoutInCell="1" allowOverlap="1" wp14:anchorId="64968932" wp14:editId="7E1A2937">
                 <wp:simplePos x="0" y="0"/>
                 <wp:positionH relativeFrom="column">
-                  <wp:posOffset>2217420</wp:posOffset>
+                  <wp:posOffset>2926080</wp:posOffset>
                 </wp:positionH>
                 <wp:positionV relativeFrom="paragraph">
                   <wp:posOffset>125095</wp:posOffset>
@@ -1283,7 +1293,7 @@
                               <w:jc w:val="center"/>
                             </w:pPr>
                             <w:r>
-                              <w:t>2 Team Members</w:t>
+                              <w:t>Shawn &amp; Alex</w:t>
                             </w:r>
                           </w:p>
                         </w:txbxContent>
@@ -1305,7 +1315,7 @@
           </mc:Choice>
           <mc:Fallback>
             <w:pict>
-              <v:rect id="Rectangle 8" o:spid="_x0000_s1027" style="position:absolute;margin-left:174.6pt;margin-top:9.85pt;width:103.2pt;height:28.2pt;z-index:251669504;visibility:visible;mso-wrap-style:square;mso-width-percent:0;mso-wrap-distance-left:9pt;mso-wrap-distance-top:0;mso-wrap-distance-right:9pt;mso-wrap-distance-bottom:0;mso-position-horizontal:absolute;mso-position-horizontal-relative:text;mso-position-vertical:absolute;mso-position-vertical-relative:text;mso-width-percent:0;mso-width-relative:margin;v-text-anchor:middle" o:gfxdata="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" fillcolor="white [3201]" strokecolor="#4bacc6 [3208]" strokeweight="2pt">
+              <v:rect id="Rectangle 8" o:spid="_x0000_s1027" style="position:absolute;margin-left:230.4pt;margin-top:9.85pt;width:103.2pt;height:28.2pt;z-index:251669504;visibility:visible;mso-wrap-style:square;mso-width-percent:0;mso-wrap-distance-left:9pt;mso-wrap-distance-top:0;mso-wrap-distance-right:9pt;mso-wrap-distance-bottom:0;mso-position-horizontal:absolute;mso-position-horizontal-relative:text;mso-position-vertical:absolute;mso-position-vertical-relative:text;mso-width-percent:0;mso-width-relative:margin;v-text-anchor:middle" o:gfxdata="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" fillcolor="white [3201]" strokecolor="#4bacc6 [3208]" strokeweight="2pt">
                 <v:textbox>
                   <w:txbxContent>
                     <w:p>
@@ -1313,7 +1323,7 @@
                         <w:jc w:val="center"/>
                       </w:pPr>
                       <w:r>
-                        <w:t>2 Team Members</w:t>
+                        <w:t>Shawn &amp; Alex</w:t>
                       </w:r>
                     </w:p>
                   </w:txbxContent>
@@ -1330,10 +1340,10 @@
         <mc:AlternateContent>
           <mc:Choice Requires="wps">
             <w:drawing>
-              <wp:anchor distT="0" distB="0" distL="114300" distR="114300" simplePos="0" relativeHeight="251660288" behindDoc="0" locked="0" layoutInCell="1" allowOverlap="1" wp14:anchorId="117B210F" wp14:editId="3BAFFCD0">
+              <wp:anchor distT="0" distB="0" distL="114300" distR="114300" simplePos="0" relativeHeight="251660288" behindDoc="0" locked="0" layoutInCell="1" allowOverlap="1" wp14:anchorId="784993A0" wp14:editId="39B15F01">
                 <wp:simplePos x="0" y="0"/>
                 <wp:positionH relativeFrom="column">
-                  <wp:posOffset>1920240</wp:posOffset>
+                  <wp:posOffset>2682240</wp:posOffset>
                 </wp:positionH>
                 <wp:positionV relativeFrom="paragraph">
                   <wp:posOffset>128270</wp:posOffset>
@@ -1384,7 +1394,7 @@
           </mc:Choice>
           <mc:Fallback>
             <w:pict>
-              <v:shape id="Right Brace 2" o:spid="_x0000_s1026" type="#_x0000_t88" style="position:absolute;margin-left:151.2pt;margin-top:10.1pt;width:10.8pt;height:30pt;z-index:251660288;visibility:visible;mso-wrap-style:square;mso-wrap-distance-left:9pt;mso-wrap-distance-top:0;mso-wrap-distance-right:9pt;mso-wrap-distance-bottom:0;mso-position-horizontal:absolute;mso-position-horizontal-relative:text;mso-position-vertical:absolute;mso-position-vertical-relative:text;v-text-anchor:middle" o:gfxdata="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" adj="648" strokecolor="#4579b8 [3044]"/>
+              <v:shape id="Right Brace 2" o:spid="_x0000_s1026" type="#_x0000_t88" style="position:absolute;margin-left:211.2pt;margin-top:10.1pt;width:10.8pt;height:30pt;z-index:251660288;visibility:visible;mso-wrap-style:square;mso-wrap-distance-left:9pt;mso-wrap-distance-top:0;mso-wrap-distance-right:9pt;mso-wrap-distance-bottom:0;mso-position-horizontal:absolute;mso-position-horizontal-relative:text;mso-position-vertical:absolute;mso-position-vertical-relative:text;v-text-anchor:middle" o:gfxdata="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" adj="648" strokecolor="#4579b8 [3044]"/>
             </w:pict>
           </mc:Fallback>
         </mc:AlternateContent>
@@ -1392,15 +1402,20 @@
     </w:p>
     <w:p>
       <w:r>
-        <w:t>Method: Basic moves: Red</w:t>
-      </w:r>
-    </w:p>
-    <w:p>
-      <w:r>
-        <w:t>Method: Basic moves: Yellow</w:t>
-      </w:r>
-    </w:p>
-    <w:p/>
+        <w:rPr>
+          <w:sz w:val="24"/>
+        </w:rPr>
+        <w:t xml:space="preserve">Check back-n-forth algorithm </w:t>
+      </w:r>
+    </w:p>
+    <w:p>
+      <w:r>
+        <w:rPr>
+          <w:sz w:val="24"/>
+        </w:rPr>
+        <w:t>Create a switch that allows you to choose</w:t>
+      </w:r>
+    </w:p>
     <w:p>
       <w:r>
         <w:rPr>
@@ -1409,13 +1424,85 @@
         <mc:AlternateContent>
           <mc:Choice Requires="wps">
             <w:drawing>
-              <wp:anchor distT="0" distB="0" distL="114300" distR="114300" simplePos="0" relativeHeight="251665408" behindDoc="0" locked="0" layoutInCell="1" allowOverlap="1" wp14:anchorId="42336820" wp14:editId="492E679F">
+              <wp:anchor distT="0" distB="0" distL="114300" distR="114300" simplePos="0" relativeHeight="251661312" behindDoc="0" locked="0" layoutInCell="1" allowOverlap="1" wp14:anchorId="630AA0DD" wp14:editId="29CA33C7">
                 <wp:simplePos x="0" y="0"/>
                 <wp:positionH relativeFrom="column">
-                  <wp:posOffset>1684020</wp:posOffset>
+                  <wp:posOffset>2506980</wp:posOffset>
                 </wp:positionH>
                 <wp:positionV relativeFrom="paragraph">
-                  <wp:posOffset>35560</wp:posOffset>
+                  <wp:posOffset>145415</wp:posOffset>
+                </wp:positionV>
+                <wp:extent cx="175260" cy="358140"/>
+                <wp:effectExtent l="0" t="0" r="15240" b="22860"/>
+                <wp:wrapNone/>
+                <wp:docPr id="3" name="Right Brace 3"/>
+                <wp:cNvGraphicFramePr/>
+                <a:graphic xmlns:a="http://schemas.openxmlformats.org/drawingml/2006/main">
+                  <a:graphicData uri="http://schemas.microsoft.com/office/word/2010/wordprocessingShape">
+                    <wps:wsp>
+                      <wps:cNvSpPr/>
+                      <wps:spPr>
+                        <a:xfrm>
+                          <a:off x="0" y="0"/>
+                          <a:ext cx="175260" cy="358140"/>
+                        </a:xfrm>
+                        <a:prstGeom prst="rightBrace">
+                          <a:avLst/>
+                        </a:prstGeom>
+                      </wps:spPr>
+                      <wps:style>
+                        <a:lnRef idx="1">
+                          <a:schemeClr val="accent1"/>
+                        </a:lnRef>
+                        <a:fillRef idx="0">
+                          <a:schemeClr val="accent1"/>
+                        </a:fillRef>
+                        <a:effectRef idx="0">
+                          <a:schemeClr val="accent1"/>
+                        </a:effectRef>
+                        <a:fontRef idx="minor">
+                          <a:schemeClr val="tx1"/>
+                        </a:fontRef>
+                      </wps:style>
+                      <wps:bodyPr rot="0" spcFirstLastPara="0" vertOverflow="overflow" horzOverflow="overflow" vert="horz" wrap="square" lIns="91440" tIns="45720" rIns="91440" bIns="45720" numCol="1" spcCol="0" rtlCol="0" fromWordArt="0" anchor="ctr" anchorCtr="0" forceAA="0" compatLnSpc="1">
+                        <a:prstTxWarp prst="textNoShape">
+                          <a:avLst/>
+                        </a:prstTxWarp>
+                        <a:noAutofit/>
+                      </wps:bodyPr>
+                    </wps:wsp>
+                  </a:graphicData>
+                </a:graphic>
+                <wp14:sizeRelH relativeFrom="margin">
+                  <wp14:pctWidth>0</wp14:pctWidth>
+                </wp14:sizeRelH>
+                <wp14:sizeRelV relativeFrom="margin">
+                  <wp14:pctHeight>0</wp14:pctHeight>
+                </wp14:sizeRelV>
+              </wp:anchor>
+            </w:drawing>
+          </mc:Choice>
+          <mc:Fallback>
+            <w:pict>
+              <v:shape id="Right Brace 3" o:spid="_x0000_s1026" type="#_x0000_t88" style="position:absolute;margin-left:197.4pt;margin-top:11.45pt;width:13.8pt;height:28.2pt;z-index:251661312;visibility:visible;mso-wrap-style:square;mso-width-percent:0;mso-height-percent:0;mso-wrap-distance-left:9pt;mso-wrap-distance-top:0;mso-wrap-distance-right:9pt;mso-wrap-distance-bottom:0;mso-position-horizontal:absolute;mso-position-horizontal-relative:text;mso-position-vertical:absolute;mso-position-vertical-relative:text;mso-width-percent:0;mso-height-percent:0;mso-width-relative:margin;mso-height-relative:margin;v-text-anchor:middle" o:gfxdata="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" adj="881" strokecolor="#4579b8 [3044]"/>
+            </w:pict>
+          </mc:Fallback>
+        </mc:AlternateContent>
+      </w:r>
+      <w:r>
+        <w:rPr>
+          <w:noProof/>
+        </w:rPr>
+        <mc:AlternateContent>
+          <mc:Choice Requires="wps">
+            <w:drawing>
+              <wp:anchor distT="0" distB="0" distL="114300" distR="114300" simplePos="0" relativeHeight="251665408" behindDoc="0" locked="0" layoutInCell="1" allowOverlap="1" wp14:anchorId="37743C99" wp14:editId="014584F7">
+                <wp:simplePos x="0" y="0"/>
+                <wp:positionH relativeFrom="column">
+                  <wp:posOffset>2819400</wp:posOffset>
+                </wp:positionH>
+                <wp:positionV relativeFrom="paragraph">
+                  <wp:posOffset>145415</wp:posOffset>
                 </wp:positionV>
                 <wp:extent cx="1242060" cy="358140"/>
                 <wp:effectExtent l="0" t="0" r="15240" b="22860"/>
@@ -1456,7 +1543,7 @@
                               <w:jc w:val="center"/>
                             </w:pPr>
                             <w:r>
-                              <w:t>2 Team Members</w:t>
+                              <w:t>Patrick &amp; Curtis</w:t>
                             </w:r>
                           </w:p>
                         </w:txbxContent>
@@ -1475,7 +1562,7 @@
           </mc:Choice>
           <mc:Fallback>
             <w:pict>
-              <v:rect id="Rectangle 6" o:spid="_x0000_s1028" style="position:absolute;margin-left:132.6pt;margin-top:2.8pt;width:97.8pt;height:28.2pt;z-index:251665408;visibility:visible;mso-wrap-style:square;mso-wrap-distance-left:9pt;mso-wrap-distance-top:0;mso-wrap-distance-right:9pt;mso-wrap-distance-bottom:0;mso-position-horizontal:absolute;mso-position-horizontal-relative:text;mso-position-vertical:absolute;mso-position-vertical-relative:text;v-text-anchor:middle" o:gfxdata="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" fillcolor="white [3201]" strokecolor="#4bacc6 [3208]" strokeweight="2pt">
+              <v:rect id="Rectangle 6" o:spid="_x0000_s1028" style="position:absolute;margin-left:222pt;margin-top:11.45pt;width:97.8pt;height:28.2pt;z-index:251665408;visibility:visible;mso-wrap-style:square;mso-wrap-distance-left:9pt;mso-wrap-distance-top:0;mso-wrap-distance-right:9pt;mso-wrap-distance-bottom:0;mso-position-horizontal:absolute;mso-position-horizontal-relative:text;mso-position-vertical:absolute;mso-position-vertical-relative:text;v-text-anchor:middle" o:gfxdata="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" fillcolor="white [3201]" strokecolor="#4bacc6 [3208]" strokeweight="2pt">
                 <v:textbox>
                   <w:txbxContent>
                     <w:p>
@@ -1483,7 +1570,7 @@
                         <w:jc w:val="center"/>
                       </w:pPr>
                       <w:r>
-                        <w:t>2 Team Members</w:t>
+                        <w:t>Patrick &amp; Curtis</w:t>
                       </w:r>
                     </w:p>
                   </w:txbxContent>
@@ -1493,6 +1580,17 @@
           </mc:Fallback>
         </mc:AlternateContent>
       </w:r>
+    </w:p>
+    <w:p>
+      <w:r>
+        <w:rPr>
+          <w:sz w:val="24"/>
+        </w:rPr>
+        <w:t>Check for 4 in a row – (4 ways to test)</w:t>
+      </w:r>
+    </w:p>
+    <w:p/>
+    <w:p>
       <w:r>
         <w:rPr>
           <w:noProof/>
@@ -1500,89 +1598,16 @@
         <mc:AlternateContent>
           <mc:Choice Requires="wps">
             <w:drawing>
-              <wp:anchor distT="0" distB="0" distL="114300" distR="114300" simplePos="0" relativeHeight="251661312" behindDoc="0" locked="0" layoutInCell="1" allowOverlap="1" wp14:anchorId="3BC015B4" wp14:editId="530D682A">
+              <wp:anchor distT="0" distB="0" distL="114300" distR="114300" simplePos="0" relativeHeight="251667456" behindDoc="0" locked="0" layoutInCell="1" allowOverlap="1" wp14:anchorId="119771AA" wp14:editId="79F042EC">
                 <wp:simplePos x="0" y="0"/>
                 <wp:positionH relativeFrom="column">
-                  <wp:posOffset>1493520</wp:posOffset>
+                  <wp:posOffset>2468880</wp:posOffset>
                 </wp:positionH>
                 <wp:positionV relativeFrom="paragraph">
-                  <wp:posOffset>119380</wp:posOffset>
+                  <wp:posOffset>151765</wp:posOffset>
                 </wp:positionV>
-                <wp:extent cx="53340" cy="213360"/>
-                <wp:effectExtent l="0" t="0" r="22860" b="15240"/>
-                <wp:wrapNone/>
-                <wp:docPr id="3" name="Right Brace 3"/>
-                <wp:cNvGraphicFramePr/>
-                <a:graphic xmlns:a="http://schemas.openxmlformats.org/drawingml/2006/main">
-                  <a:graphicData uri="http://schemas.microsoft.com/office/word/2010/wordprocessingShape">
-                    <wps:wsp>
-                      <wps:cNvSpPr/>
-                      <wps:spPr>
-                        <a:xfrm>
-                          <a:off x="0" y="0"/>
-                          <a:ext cx="53340" cy="213360"/>
-                        </a:xfrm>
-                        <a:prstGeom prst="rightBrace">
-                          <a:avLst/>
-                        </a:prstGeom>
-                      </wps:spPr>
-                      <wps:style>
-                        <a:lnRef idx="1">
-                          <a:schemeClr val="accent1"/>
-                        </a:lnRef>
-                        <a:fillRef idx="0">
-                          <a:schemeClr val="accent1"/>
-                        </a:fillRef>
-                        <a:effectRef idx="0">
-                          <a:schemeClr val="accent1"/>
-                        </a:effectRef>
-                        <a:fontRef idx="minor">
-                          <a:schemeClr val="tx1"/>
-                        </a:fontRef>
-                      </wps:style>
-                      <wps:bodyPr rot="0" spcFirstLastPara="0" vertOverflow="overflow" horzOverflow="overflow" vert="horz" wrap="square" lIns="91440" tIns="45720" rIns="91440" bIns="45720" numCol="1" spcCol="0" rtlCol="0" fromWordArt="0" anchor="ctr" anchorCtr="0" forceAA="0" compatLnSpc="1">
-                        <a:prstTxWarp prst="textNoShape">
-                          <a:avLst/>
-                        </a:prstTxWarp>
-                        <a:noAutofit/>
-                      </wps:bodyPr>
-                    </wps:wsp>
-                  </a:graphicData>
-                </a:graphic>
-              </wp:anchor>
-            </w:drawing>
-          </mc:Choice>
-          <mc:Fallback>
-            <w:pict>
-              <v:shape id="Right Brace 3" o:spid="_x0000_s1026" type="#_x0000_t88" style="position:absolute;margin-left:117.6pt;margin-top:9.4pt;width:4.2pt;height:16.8pt;z-index:251661312;visibility:visible;mso-wrap-style:square;mso-wrap-distance-left:9pt;mso-wrap-distance-top:0;mso-wrap-distance-right:9pt;mso-wrap-distance-bottom:0;mso-position-horizontal:absolute;mso-position-horizontal-relative:text;mso-position-vertical:absolute;mso-position-vertical-relative:text;v-text-anchor:middle" o:gfxdata="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" adj="450" strokecolor="#4579b8 [3044]"/>
-            </w:pict>
-          </mc:Fallback>
-        </mc:AlternateContent>
-      </w:r>
-    </w:p>
-    <w:p>
-      <w:r>
-        <w:t>Method: Check Winner</w:t>
-      </w:r>
-    </w:p>
-    <w:p>
-      <w:r>
-        <w:rPr>
-          <w:noProof/>
-        </w:rPr>
-        <mc:AlternateContent>
-          <mc:Choice Requires="wps">
-            <w:drawing>
-              <wp:anchor distT="0" distB="0" distL="114300" distR="114300" simplePos="0" relativeHeight="251667456" behindDoc="0" locked="0" layoutInCell="1" allowOverlap="1" wp14:anchorId="7B2FB112" wp14:editId="6FA8F10E">
-                <wp:simplePos x="0" y="0"/>
-                <wp:positionH relativeFrom="column">
-                  <wp:posOffset>2499360</wp:posOffset>
-                </wp:positionH>
-                <wp:positionV relativeFrom="paragraph">
-                  <wp:posOffset>135255</wp:posOffset>
-                </wp:positionV>
-                <wp:extent cx="1950720" cy="609600"/>
-                <wp:effectExtent l="0" t="0" r="11430" b="19050"/>
+                <wp:extent cx="1950720" cy="502920"/>
+                <wp:effectExtent l="0" t="0" r="11430" b="11430"/>
                 <wp:wrapNone/>
                 <wp:docPr id="7" name="Rectangle 7"/>
                 <wp:cNvGraphicFramePr/>
@@ -1593,7 +1618,7 @@
                       <wps:spPr>
                         <a:xfrm>
                           <a:off x="0" y="0"/>
-                          <a:ext cx="1950720" cy="609600"/>
+                          <a:ext cx="1950720" cy="502920"/>
                         </a:xfrm>
                         <a:prstGeom prst="rect">
                           <a:avLst/>
@@ -1620,7 +1645,7 @@
                               <w:jc w:val="center"/>
                             </w:pPr>
                             <w:r>
-                              <w:t>Each team member add their method to build main</w:t>
+                              <w:t>Susan, Shawn, Alex, Patrick &amp; Curtis</w:t>
                             </w:r>
                           </w:p>
                         </w:txbxContent>
@@ -1645,7 +1670,7 @@
           </mc:Choice>
           <mc:Fallback>
             <w:pict>
-              <v:rect id="Rectangle 7" o:spid="_x0000_s1029" style="position:absolute;margin-left:196.8pt;margin-top:10.65pt;width:153.6pt;height:48pt;z-index:251667456;visibility:visible;mso-wrap-style:square;mso-width-percent:0;mso-height-percent:0;mso-wrap-distance-left:9pt;mso-wrap-distance-top:0;mso-wrap-distance-right:9pt;mso-wrap-distance-bottom:0;mso-position-horizontal:absolute;mso-position-horizontal-relative:text;mso-position-vertical:absolute;mso-position-vertical-relative:text;mso-width-percent:0;mso-height-percent:0;mso-width-relative:margin;mso-height-relative:margin;v-text-anchor:middle" o:gfxdata="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" fillcolor="white [3201]" strokecolor="#4bacc6 [3208]" strokeweight="2pt">
+              <v:rect id="Rectangle 7" o:spid="_x0000_s1029" style="position:absolute;margin-left:194.4pt;margin-top:11.95pt;width:153.6pt;height:39.6pt;z-index:251667456;visibility:visible;mso-wrap-style:square;mso-width-percent:0;mso-height-percent:0;mso-wrap-distance-left:9pt;mso-wrap-distance-top:0;mso-wrap-distance-right:9pt;mso-wrap-distance-bottom:0;mso-position-horizontal:absolute;mso-position-horizontal-relative:text;mso-position-vertical:absolute;mso-position-vertical-relative:text;mso-width-percent:0;mso-height-percent:0;mso-width-relative:margin;mso-height-relative:margin;v-text-anchor:middle" o:gfxdata="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" fillcolor="white [3201]" strokecolor="#4bacc6 [3208]" strokeweight="2pt">
                 <v:textbox>
                   <w:txbxContent>
                     <w:p>
@@ -1653,7 +1678,7 @@
                         <w:jc w:val="center"/>
                       </w:pPr>
                       <w:r>
-                        <w:t>Each team member add their method to build main</w:t>
+                        <w:t>Susan, Shawn, Alex, Patrick &amp; Curtis</w:t>
                       </w:r>
                     </w:p>
                   </w:txbxContent>
@@ -1739,26 +1764,6 @@
     </w:p>
     <w:p/>
     <w:p/>
-    <w:p>
-      <w:pPr>
-        <w:rPr>
-          <w:b/>
-          <w:u w:val="single"/>
-        </w:rPr>
-      </w:pPr>
-      <w:r>
-        <w:rPr>
-          <w:b/>
-          <w:u w:val="single"/>
-        </w:rPr>
-        <w:t>Suggestion:</w:t>
-      </w:r>
-    </w:p>
-    <w:p>
-      <w:r>
-        <w:t xml:space="preserve">Unless you have no objections since the 4 of you are in class together and can work closely you decide who wants to team up with each other for the methods for 2 team members and I will work on the 1 team member portion and then we will all work on main.  We will still need to come up with some ideas for testing and how to go about testing.  </w:t>
-      </w:r>
-    </w:p>
     <w:sectPr>
       <w:pgSz w:w="12240" w:h="15840"/>
       <w:pgMar w:top="720" w:right="720" w:bottom="720" w:left="720" w:header="720" w:footer="720" w:gutter="0"/>

</xml_diff>